<commit_message>
Add the first version of CFG building algorithm
</commit_message>
<xml_diff>
--- a/Documents/Rewrite table.docx
+++ b/Documents/Rewrite table.docx
@@ -2776,13 +2776,104 @@
         </w:numPr>
         <w:ind w:leftChars="0" w:left="403" w:hanging="403"/>
         <w:rPr>
+          <w:rFonts w:ascii="Times New Roman" w:hAnsi="Times New Roman" w:cs="Times New Roman"/>
+          <w:b/>
+          <w:bCs/>
+          <w:lang w:eastAsia="ko-KR"/>
+        </w:rPr>
+      </w:pPr>
+      <w:commentRangeStart w:id="9"/>
+      <w:r>
+        <w:rPr>
           <w:rFonts w:ascii="Times New Roman" w:hAnsi="Times New Roman" w:cs="Times New Roman" w:hint="eastAsia"/>
           <w:b/>
           <w:bCs/>
           <w:lang w:eastAsia="ko-KR"/>
         </w:rPr>
-      </w:pPr>
-      <w:commentRangeStart w:id="9"/>
+        <w:t>D</w:t>
+      </w:r>
+      <w:r>
+        <w:rPr>
+          <w:rFonts w:ascii="Times New Roman" w:hAnsi="Times New Roman" w:cs="Times New Roman"/>
+          <w:b/>
+          <w:bCs/>
+          <w:lang w:eastAsia="ko-KR"/>
+        </w:rPr>
+        <w:t>irect Flows</w:t>
+      </w:r>
+      <w:commentRangeEnd w:id="9"/>
+      <w:r>
+        <w:rPr>
+          <w:rStyle w:val="a4"/>
+        </w:rPr>
+        <w:commentReference w:id="9"/>
+      </w:r>
+    </w:p>
+    <w:p>
+      <w:pPr>
+        <w:rPr>
+          <w:rFonts w:ascii="Times New Roman" w:hAnsi="Times New Roman" w:cs="Times New Roman"/>
+          <w:b/>
+          <w:bCs/>
+          <w:lang w:eastAsia="ko-KR"/>
+        </w:rPr>
+      </w:pPr>
+      <w:r>
+        <w:rPr>
+          <w:rFonts w:ascii="Times New Roman" w:hAnsi="Times New Roman" w:cs="Times New Roman"/>
+          <w:b/>
+          <w:bCs/>
+          <w:lang w:eastAsia="ko-KR"/>
+        </w:rPr>
+        <w:t xml:space="preserve">At the </w:t>
+      </w:r>
+      <w:r>
+        <w:rPr>
+          <w:rFonts w:ascii="Times New Roman" w:hAnsi="Times New Roman" w:cs="Times New Roman"/>
+          <w:b/>
+          <w:bCs/>
+          <w:lang w:eastAsia="ko-KR"/>
+        </w:rPr>
+        <w:t>s</w:t>
+      </w:r>
+      <w:r>
+        <w:rPr>
+          <w:rFonts w:ascii="Times New Roman" w:hAnsi="Times New Roman" w:cs="Times New Roman"/>
+          <w:b/>
+          <w:bCs/>
+          <w:lang w:eastAsia="ko-KR"/>
+        </w:rPr>
+        <w:t>tart of basic block:</w:t>
+      </w:r>
+    </w:p>
+    <w:p>
+      <w:pPr>
+        <w:rPr>
+          <w:rFonts w:ascii="Times New Roman" w:hAnsi="Times New Roman" w:cs="Times New Roman"/>
+          <w:b/>
+          <w:bCs/>
+          <w:lang w:eastAsia="ko-KR"/>
+        </w:rPr>
+      </w:pPr>
+      <w:r>
+        <w:rPr>
+          <w:rFonts w:ascii="Times New Roman" w:hAnsi="Times New Roman" w:cs="Times New Roman"/>
+          <w:b/>
+          <w:bCs/>
+          <w:lang w:eastAsia="ko-KR"/>
+        </w:rPr>
+        <w:t>At the end of basic block:</w:t>
+      </w:r>
+    </w:p>
+    <w:p>
+      <w:pPr>
+        <w:rPr>
+          <w:rFonts w:ascii="Times New Roman" w:hAnsi="Times New Roman" w:cs="Times New Roman"/>
+          <w:b/>
+          <w:bCs/>
+          <w:lang w:eastAsia="ko-KR"/>
+        </w:rPr>
+      </w:pPr>
       <w:r>
         <w:rPr>
           <w:rFonts w:ascii="Times New Roman" w:hAnsi="Times New Roman" w:cs="Times New Roman" w:hint="eastAsia"/>
@@ -2790,7 +2881,7 @@
           <w:bCs/>
           <w:lang w:eastAsia="ko-KR"/>
         </w:rPr>
-        <w:t>D</w:t>
+        <w:t>E</w:t>
       </w:r>
       <w:r>
         <w:rPr>
@@ -2799,104 +2890,13 @@
           <w:bCs/>
           <w:lang w:eastAsia="ko-KR"/>
         </w:rPr>
-        <w:t>irect Flows</w:t>
-      </w:r>
-      <w:commentRangeEnd w:id="9"/>
-      <w:r>
-        <w:rPr>
-          <w:rStyle w:val="a4"/>
-        </w:rPr>
-        <w:commentReference w:id="9"/>
+        <w:t>xample:</w:t>
       </w:r>
     </w:p>
     <w:p>
       <w:pPr>
         <w:rPr>
-          <w:rFonts w:ascii="Times New Roman" w:hAnsi="Times New Roman" w:cs="Times New Roman" w:hint="eastAsia"/>
-          <w:b/>
-          <w:bCs/>
-          <w:lang w:eastAsia="ko-KR"/>
-        </w:rPr>
-      </w:pPr>
-      <w:r>
-        <w:rPr>
-          <w:rFonts w:ascii="Times New Roman" w:hAnsi="Times New Roman" w:cs="Times New Roman"/>
-          <w:b/>
-          <w:bCs/>
-          <w:lang w:eastAsia="ko-KR"/>
-        </w:rPr>
-        <w:t xml:space="preserve">At the </w:t>
-      </w:r>
-      <w:r>
-        <w:rPr>
-          <w:rFonts w:ascii="Times New Roman" w:hAnsi="Times New Roman" w:cs="Times New Roman"/>
-          <w:b/>
-          <w:bCs/>
-          <w:lang w:eastAsia="ko-KR"/>
-        </w:rPr>
-        <w:t>s</w:t>
-      </w:r>
-      <w:r>
-        <w:rPr>
-          <w:rFonts w:ascii="Times New Roman" w:hAnsi="Times New Roman" w:cs="Times New Roman"/>
-          <w:b/>
-          <w:bCs/>
-          <w:lang w:eastAsia="ko-KR"/>
-        </w:rPr>
-        <w:t>tart of basic block:</w:t>
-      </w:r>
-    </w:p>
-    <w:p>
-      <w:pPr>
-        <w:rPr>
-          <w:rFonts w:ascii="Times New Roman" w:hAnsi="Times New Roman" w:cs="Times New Roman"/>
-          <w:b/>
-          <w:bCs/>
-          <w:lang w:eastAsia="ko-KR"/>
-        </w:rPr>
-      </w:pPr>
-      <w:r>
-        <w:rPr>
-          <w:rFonts w:ascii="Times New Roman" w:hAnsi="Times New Roman" w:cs="Times New Roman"/>
-          <w:b/>
-          <w:bCs/>
-          <w:lang w:eastAsia="ko-KR"/>
-        </w:rPr>
-        <w:t>At the end of basic block:</w:t>
-      </w:r>
-    </w:p>
-    <w:p>
-      <w:pPr>
-        <w:rPr>
-          <w:rFonts w:ascii="Times New Roman" w:hAnsi="Times New Roman" w:cs="Times New Roman"/>
-          <w:b/>
-          <w:bCs/>
-          <w:lang w:eastAsia="ko-KR"/>
-        </w:rPr>
-      </w:pPr>
-      <w:r>
-        <w:rPr>
-          <w:rFonts w:ascii="Times New Roman" w:hAnsi="Times New Roman" w:cs="Times New Roman" w:hint="eastAsia"/>
-          <w:b/>
-          <w:bCs/>
-          <w:lang w:eastAsia="ko-KR"/>
-        </w:rPr>
-        <w:t>E</w:t>
-      </w:r>
-      <w:r>
-        <w:rPr>
-          <w:rFonts w:ascii="Times New Roman" w:hAnsi="Times New Roman" w:cs="Times New Roman"/>
-          <w:b/>
-          <w:bCs/>
-          <w:lang w:eastAsia="ko-KR"/>
-        </w:rPr>
-        <w:t>xample:</w:t>
-      </w:r>
-    </w:p>
-    <w:p>
-      <w:pPr>
-        <w:rPr>
-          <w:rFonts w:ascii="Times New Roman" w:hAnsi="Times New Roman" w:cs="Times New Roman" w:hint="eastAsia"/>
+          <w:rFonts w:ascii="Times New Roman" w:hAnsi="Times New Roman" w:cs="Times New Roman"/>
           <w:lang w:eastAsia="ko-KR"/>
         </w:rPr>
       </w:pPr>
@@ -9554,6 +9554,32 @@
         <w:autoSpaceDE/>
         <w:autoSpaceDN/>
         <w:jc w:val="center"/>
+        <w:rPr>
+          <w:rFonts w:ascii="Times New Roman" w:hAnsi="Times New Roman" w:cs="Times New Roman"/>
+          <w:lang w:eastAsia="ko-KR"/>
+        </w:rPr>
+      </w:pPr>
+    </w:p>
+    <w:p>
+      <w:pPr>
+        <w:widowControl/>
+        <w:wordWrap/>
+        <w:autoSpaceDE/>
+        <w:autoSpaceDN/>
+        <w:jc w:val="center"/>
+        <w:rPr>
+          <w:rFonts w:ascii="Times New Roman" w:hAnsi="Times New Roman" w:cs="Times New Roman"/>
+          <w:lang w:eastAsia="ko-KR"/>
+        </w:rPr>
+      </w:pPr>
+    </w:p>
+    <w:p>
+      <w:pPr>
+        <w:widowControl/>
+        <w:wordWrap/>
+        <w:autoSpaceDE/>
+        <w:autoSpaceDN/>
+        <w:jc w:val="left"/>
         <w:rPr>
           <w:rFonts w:ascii="Times New Roman" w:hAnsi="Times New Roman" w:cs="Times New Roman"/>
           <w:lang w:eastAsia="ko-KR"/>
@@ -14084,9 +14110,6 @@
     <w:p>
       <w:pPr>
         <w:pStyle w:val="a5"/>
-        <w:rPr>
-          <w:lang w:eastAsia="ko-Kore-KR"/>
-        </w:rPr>
       </w:pPr>
       <w:r>
         <w:rPr>
@@ -14098,14 +14121,12 @@
         <w:rPr>
           <w:rFonts w:hint="eastAsia"/>
           <w:noProof/>
-          <w:lang w:eastAsia="ko-Kore-KR"/>
         </w:rPr>
         <w:t>n</w:t>
       </w:r>
       <w:r>
         <w:rPr>
           <w:noProof/>
-          <w:lang w:eastAsia="ko-Kore-KR"/>
         </w:rPr>
         <w:t>eed to rewrite</w:t>
       </w:r>
@@ -14115,9 +14136,6 @@
     <w:p>
       <w:pPr>
         <w:pStyle w:val="a5"/>
-        <w:rPr>
-          <w:lang w:eastAsia="ko-Kore-KR"/>
-        </w:rPr>
       </w:pPr>
       <w:r>
         <w:rPr>
@@ -14129,30 +14147,14 @@
         <w:rPr>
           <w:rFonts w:hint="eastAsia"/>
           <w:noProof/>
-          <w:lang w:eastAsia="ko-Kore-KR"/>
         </w:rPr>
         <w:t>N</w:t>
       </w:r>
       <w:r>
         <w:rPr>
           <w:noProof/>
-          <w:lang w:eastAsia="ko-Kore-KR"/>
-        </w:rPr>
-        <w:t>ee</w:t>
-      </w:r>
-      <w:r>
-        <w:rPr>
-          <w:noProof/>
-          <w:lang w:eastAsia="ko-Kore-KR"/>
-        </w:rPr>
-        <w:t>d to change ti</w:t>
-      </w:r>
-      <w:r>
-        <w:rPr>
-          <w:noProof/>
-          <w:lang w:eastAsia="ko-Kore-KR"/>
-        </w:rPr>
-        <w:t>tle.</w:t>
+        </w:rPr>
+        <w:t>eed to change title.</w:t>
       </w:r>
     </w:p>
   </w:comment>

</xml_diff>